<commit_message>
Update Koding dan Skripsi
</commit_message>
<xml_diff>
--- a/Versi-Pak-Deo/..Halaman Pengesahan.docx
+++ b/Versi-Pak-Deo/..Halaman Pengesahan.docx
@@ -43,7 +43,6 @@
       <w:r>
         <w:t xml:space="preserve">BERBASIS </w:t>
       </w:r>
-      <w:proofErr w:type="gramStart"/>
       <w:r>
         <w:rPr>
           <w:i/>
@@ -56,15 +55,7 @@
           <w:i/>
           <w:iCs/>
         </w:rPr>
-        <w:t>(</w:t>
-      </w:r>
-      <w:proofErr w:type="gramEnd"/>
-      <w:r>
-        <w:rPr>
-          <w:i/>
-          <w:iCs/>
-        </w:rPr>
-        <w:t>INTERNET OF THINGS)</w:t>
+        <w:t>(INTERNET OF THINGS)</w:t>
       </w:r>
       <w:r>
         <w:rPr>
@@ -141,25 +132,7 @@
           <w:bCs/>
           <w:szCs w:val="24"/>
         </w:rPr>
-        <w:t xml:space="preserve"> </w:t>
-      </w:r>
-      <w:proofErr w:type="spellStart"/>
-      <w:r>
-        <w:rPr>
-          <w:b/>
-          <w:bCs/>
-          <w:szCs w:val="24"/>
-        </w:rPr>
-        <w:t>SYARAT</w:t>
-      </w:r>
-      <w:proofErr w:type="spellEnd"/>
-      <w:r>
-        <w:rPr>
-          <w:b/>
-          <w:bCs/>
-          <w:szCs w:val="24"/>
-        </w:rPr>
-        <w:t xml:space="preserve"> UNTUK MENDAPATKAN GELAR SARJANA(STRATA-1) </w:t>
+        <w:t xml:space="preserve"> SYARAT UNTUK MENDAPATKAN GELAR SARJANA(STRATA-1) </w:t>
       </w:r>
       <w:r>
         <w:rPr>
@@ -386,6 +359,14 @@
           <w:szCs w:val="28"/>
         </w:rPr>
       </w:pPr>
+      <w:r>
+        <w:rPr>
+          <w:szCs w:val="28"/>
+        </w:rPr>
+        <w:t>PROGRAM STUDI TEKNIK KOMPUTER</w:t>
+      </w:r>
+      <w:bookmarkStart w:id="1" w:name="_GoBack"/>
+      <w:bookmarkEnd w:id="1"/>
     </w:p>
     <w:p>
       <w:pPr>
@@ -443,8 +424,6 @@
           <w:bCs/>
         </w:rPr>
       </w:pPr>
-      <w:bookmarkStart w:id="1" w:name="_GoBack"/>
-      <w:bookmarkEnd w:id="1"/>
     </w:p>
     <w:p>
       <w:pPr>
@@ -467,245 +446,11 @@
       <w:pPr>
         <w:jc w:val="both"/>
       </w:pPr>
-      <w:proofErr w:type="spellStart"/>
-      <w:r>
-        <w:t>Tugas</w:t>
-      </w:r>
-      <w:proofErr w:type="spellEnd"/>
-      <w:r>
-        <w:t xml:space="preserve"> </w:t>
-      </w:r>
-      <w:proofErr w:type="spellStart"/>
-      <w:r>
-        <w:t>akhir</w:t>
-      </w:r>
-      <w:proofErr w:type="spellEnd"/>
-      <w:r>
-        <w:t xml:space="preserve"> </w:t>
-      </w:r>
-      <w:proofErr w:type="spellStart"/>
-      <w:r>
-        <w:t>ini</w:t>
-      </w:r>
-      <w:proofErr w:type="spellEnd"/>
-      <w:r>
-        <w:t xml:space="preserve"> </w:t>
-      </w:r>
-      <w:proofErr w:type="spellStart"/>
-      <w:r>
-        <w:t>berjudul</w:t>
-      </w:r>
-      <w:proofErr w:type="spellEnd"/>
-      <w:r>
-        <w:t xml:space="preserve"> </w:t>
-      </w:r>
-      <w:proofErr w:type="spellStart"/>
-      <w:r>
-        <w:t>Rancang</w:t>
-      </w:r>
-      <w:proofErr w:type="spellEnd"/>
-      <w:r>
-        <w:t xml:space="preserve"> </w:t>
-      </w:r>
-      <w:proofErr w:type="spellStart"/>
-      <w:r>
-        <w:t>Bangun</w:t>
-      </w:r>
-      <w:proofErr w:type="spellEnd"/>
-      <w:r>
-        <w:t xml:space="preserve"> Robot Mobile </w:t>
-      </w:r>
-      <w:proofErr w:type="spellStart"/>
-      <w:r>
-        <w:t>Surveilance</w:t>
-      </w:r>
-      <w:proofErr w:type="spellEnd"/>
-      <w:r>
-        <w:t xml:space="preserve"> </w:t>
-      </w:r>
-      <w:proofErr w:type="spellStart"/>
-      <w:r>
-        <w:t>berbasis</w:t>
-      </w:r>
-      <w:proofErr w:type="spellEnd"/>
-      <w:r>
-        <w:t xml:space="preserve"> Internet </w:t>
-      </w:r>
-      <w:proofErr w:type="gramStart"/>
-      <w:r>
-        <w:t>Of</w:t>
-      </w:r>
-      <w:proofErr w:type="gramEnd"/>
-      <w:r>
-        <w:t xml:space="preserve"> Things </w:t>
-      </w:r>
-      <w:proofErr w:type="spellStart"/>
-      <w:r>
-        <w:t>dengan</w:t>
-      </w:r>
-      <w:proofErr w:type="spellEnd"/>
-      <w:r>
-        <w:t xml:space="preserve"> </w:t>
-      </w:r>
-      <w:proofErr w:type="spellStart"/>
-      <w:r>
-        <w:t>Menggunakan</w:t>
-      </w:r>
-      <w:proofErr w:type="spellEnd"/>
-      <w:r>
-        <w:t xml:space="preserve"> </w:t>
-      </w:r>
-      <w:proofErr w:type="spellStart"/>
-      <w:r>
-        <w:t>Kamera</w:t>
-      </w:r>
-      <w:proofErr w:type="spellEnd"/>
-      <w:r>
-        <w:t xml:space="preserve"> ESP-32 </w:t>
-      </w:r>
-      <w:proofErr w:type="spellStart"/>
-      <w:r>
-        <w:t>ditulis</w:t>
-      </w:r>
-      <w:proofErr w:type="spellEnd"/>
-      <w:r>
-        <w:t xml:space="preserve"> dan </w:t>
-      </w:r>
-      <w:proofErr w:type="spellStart"/>
-      <w:r>
-        <w:t>diserahkan</w:t>
-      </w:r>
-      <w:proofErr w:type="spellEnd"/>
-      <w:r>
-        <w:t xml:space="preserve"> oleh Andrian Syah – 1922009 </w:t>
-      </w:r>
-      <w:proofErr w:type="spellStart"/>
-      <w:r>
-        <w:t>sebagai</w:t>
-      </w:r>
-      <w:proofErr w:type="spellEnd"/>
-      <w:r>
-        <w:t xml:space="preserve"> salah </w:t>
-      </w:r>
-      <w:proofErr w:type="spellStart"/>
-      <w:r>
-        <w:t>satu</w:t>
-      </w:r>
-      <w:proofErr w:type="spellEnd"/>
-      <w:r>
-        <w:t xml:space="preserve"> </w:t>
-      </w:r>
-      <w:proofErr w:type="spellStart"/>
-      <w:r>
-        <w:t>syarat</w:t>
-      </w:r>
-      <w:proofErr w:type="spellEnd"/>
-      <w:r>
-        <w:t xml:space="preserve"> </w:t>
-      </w:r>
-      <w:proofErr w:type="spellStart"/>
-      <w:r>
-        <w:t>untuk</w:t>
-      </w:r>
-      <w:proofErr w:type="spellEnd"/>
-      <w:r>
-        <w:t xml:space="preserve"> </w:t>
-      </w:r>
-      <w:proofErr w:type="spellStart"/>
-      <w:r>
-        <w:t>meraih</w:t>
-      </w:r>
-      <w:proofErr w:type="spellEnd"/>
-      <w:r>
-        <w:t xml:space="preserve"> </w:t>
-      </w:r>
-      <w:proofErr w:type="spellStart"/>
-      <w:r>
-        <w:t>gelar</w:t>
-      </w:r>
-      <w:proofErr w:type="spellEnd"/>
-      <w:r>
-        <w:t xml:space="preserve"> </w:t>
-      </w:r>
-      <w:proofErr w:type="spellStart"/>
-      <w:r>
-        <w:t>Sarjana</w:t>
-      </w:r>
-      <w:proofErr w:type="spellEnd"/>
-      <w:r>
-        <w:t xml:space="preserve"> Teknik </w:t>
-      </w:r>
-      <w:proofErr w:type="spellStart"/>
-      <w:r>
-        <w:t>Komputer</w:t>
-      </w:r>
-      <w:proofErr w:type="spellEnd"/>
-      <w:r>
-        <w:t xml:space="preserve">, </w:t>
-      </w:r>
-      <w:proofErr w:type="spellStart"/>
-      <w:r>
-        <w:t>telah</w:t>
-      </w:r>
-      <w:proofErr w:type="spellEnd"/>
-      <w:r>
-        <w:t xml:space="preserve"> </w:t>
-      </w:r>
-      <w:proofErr w:type="spellStart"/>
-      <w:r>
-        <w:t>diperiksa</w:t>
-      </w:r>
-      <w:proofErr w:type="spellEnd"/>
-      <w:r>
-        <w:t xml:space="preserve"> dan oleh </w:t>
-      </w:r>
-      <w:proofErr w:type="spellStart"/>
-      <w:r>
-        <w:t>karena</w:t>
-      </w:r>
-      <w:proofErr w:type="spellEnd"/>
-      <w:r>
-        <w:t xml:space="preserve"> </w:t>
-      </w:r>
-      <w:proofErr w:type="spellStart"/>
-      <w:r>
-        <w:t>itu</w:t>
-      </w:r>
-      <w:proofErr w:type="spellEnd"/>
-      <w:r>
-        <w:t xml:space="preserve"> </w:t>
-      </w:r>
-      <w:proofErr w:type="spellStart"/>
-      <w:r>
-        <w:t>direkomendasikan</w:t>
-      </w:r>
-      <w:proofErr w:type="spellEnd"/>
-      <w:r>
-        <w:t xml:space="preserve"> </w:t>
-      </w:r>
-      <w:proofErr w:type="spellStart"/>
-      <w:r>
-        <w:t>untuk</w:t>
-      </w:r>
-      <w:proofErr w:type="spellEnd"/>
-      <w:r>
-        <w:t xml:space="preserve"> </w:t>
-      </w:r>
-      <w:proofErr w:type="spellStart"/>
-      <w:r>
-        <w:t>disahkan</w:t>
-      </w:r>
-      <w:proofErr w:type="spellEnd"/>
-      <w:r>
-        <w:t xml:space="preserve"> dan </w:t>
-      </w:r>
-      <w:proofErr w:type="spellStart"/>
-      <w:r>
-        <w:t>diterima</w:t>
-      </w:r>
-      <w:proofErr w:type="spellEnd"/>
-      <w:r>
-        <w:t>.</w:t>
+      <w:r>
+        <w:t>Tugas akhir ini berjudul Rancang Bangun Robot Mobile Surveilance berbasis Internet Of Things dengan Menggunakan Kamera ESP-32 ditulis</w:t>
+      </w:r>
+      <w:r>
+        <w:t xml:space="preserve"> dan diserahkan oleh Andrian Syah – 1922009 sebagai salah satu syarat untuk meraih gelar Sarjana Teknik Komputer, telah diperiksa dan oleh karena itu direkomendasikan untuk disahkan dan diterima.</w:t>
       </w:r>
     </w:p>
     <w:p>
@@ -741,61 +486,21 @@
       <w:r>
         <w:t xml:space="preserve">           </w:t>
       </w:r>
-      <w:proofErr w:type="spellStart"/>
       <w:r>
         <w:rPr>
           <w:b/>
           <w:bCs/>
           <w:u w:val="single"/>
         </w:rPr>
-        <w:t>Deosa</w:t>
-      </w:r>
-      <w:proofErr w:type="spellEnd"/>
+        <w:t>Deosa Putra Caniago</w:t>
+      </w:r>
       <w:r>
         <w:rPr>
           <w:b/>
           <w:bCs/>
           <w:u w:val="single"/>
         </w:rPr>
-        <w:t xml:space="preserve"> Putra </w:t>
-      </w:r>
-      <w:proofErr w:type="spellStart"/>
-      <w:r>
-        <w:rPr>
-          <w:b/>
-          <w:bCs/>
-          <w:u w:val="single"/>
-        </w:rPr>
-        <w:t>Caniago</w:t>
-      </w:r>
-      <w:proofErr w:type="spellEnd"/>
-      <w:r>
-        <w:rPr>
-          <w:b/>
-          <w:bCs/>
-          <w:u w:val="single"/>
-        </w:rPr>
-        <w:t xml:space="preserve">, </w:t>
-      </w:r>
-      <w:proofErr w:type="spellStart"/>
-      <w:proofErr w:type="gramStart"/>
-      <w:r>
-        <w:rPr>
-          <w:b/>
-          <w:bCs/>
-          <w:u w:val="single"/>
-        </w:rPr>
-        <w:t>M.Kom</w:t>
-      </w:r>
-      <w:proofErr w:type="spellEnd"/>
-      <w:proofErr w:type="gramEnd"/>
-      <w:r>
-        <w:rPr>
-          <w:b/>
-          <w:bCs/>
-          <w:u w:val="single"/>
-        </w:rPr>
-        <w:t>.</w:t>
+        <w:t>, M.Kom.</w:t>
       </w:r>
     </w:p>
     <w:p>
@@ -812,13 +517,8 @@
       <w:r>
         <w:t xml:space="preserve">       </w:t>
       </w:r>
-      <w:proofErr w:type="gramStart"/>
-      <w:r>
-        <w:t>NIDN :</w:t>
-      </w:r>
-      <w:proofErr w:type="gramEnd"/>
-      <w:r>
-        <w:t xml:space="preserve"> 1003129101</w:t>
+      <w:r>
+        <w:t>NIDN : 1003129101</w:t>
       </w:r>
     </w:p>
     <w:p>
@@ -828,13 +528,8 @@
         </w:tabs>
         <w:jc w:val="both"/>
       </w:pPr>
-      <w:proofErr w:type="spellStart"/>
-      <w:r>
-        <w:t>Tanggal</w:t>
-      </w:r>
-      <w:proofErr w:type="spellEnd"/>
-      <w:r>
-        <w:t>:</w:t>
+      <w:r>
+        <w:t>Tanggal:</w:t>
       </w:r>
     </w:p>
     <w:p>
@@ -852,21 +547,12 @@
       <w:r>
         <w:t xml:space="preserve">         </w:t>
       </w:r>
-      <w:proofErr w:type="spellStart"/>
       <w:r>
         <w:rPr>
           <w:b/>
           <w:bCs/>
         </w:rPr>
-        <w:t>Pembimbing</w:t>
-      </w:r>
-      <w:proofErr w:type="spellEnd"/>
-      <w:r>
-        <w:rPr>
-          <w:b/>
-          <w:bCs/>
-        </w:rPr>
-        <w:t xml:space="preserve"> I</w:t>
+        <w:t>Pembimbing I</w:t>
       </w:r>
     </w:p>
     <w:p>
@@ -912,38 +598,8 @@
           <w:bCs/>
           <w:u w:val="single"/>
         </w:rPr>
-        <w:t xml:space="preserve">Muhammad Abrar </w:t>
-      </w:r>
-      <w:proofErr w:type="spellStart"/>
-      <w:r>
-        <w:rPr>
-          <w:b/>
-          <w:bCs/>
-          <w:u w:val="single"/>
-        </w:rPr>
-        <w:t>Masril</w:t>
-      </w:r>
-      <w:proofErr w:type="spellEnd"/>
-      <w:r>
-        <w:rPr>
-          <w:b/>
-          <w:bCs/>
-          <w:u w:val="single"/>
-        </w:rPr>
-        <w:t xml:space="preserve">, </w:t>
-      </w:r>
-      <w:proofErr w:type="spellStart"/>
-      <w:proofErr w:type="gramStart"/>
-      <w:r>
-        <w:rPr>
-          <w:b/>
-          <w:bCs/>
-          <w:u w:val="single"/>
-        </w:rPr>
-        <w:t>M.Kom</w:t>
-      </w:r>
-      <w:proofErr w:type="spellEnd"/>
-      <w:proofErr w:type="gramEnd"/>
+        <w:t>Muhammad Abrar Masril, M.Kom</w:t>
+      </w:r>
     </w:p>
     <w:p>
       <w:pPr>
@@ -959,13 +615,8 @@
       <w:r>
         <w:t xml:space="preserve">       </w:t>
       </w:r>
-      <w:proofErr w:type="gramStart"/>
-      <w:r>
-        <w:t>NIDN :</w:t>
-      </w:r>
-      <w:proofErr w:type="gramEnd"/>
-      <w:r>
-        <w:t xml:space="preserve"> 10</w:t>
+      <w:r>
+        <w:t>NIDN : 10</w:t>
       </w:r>
       <w:r>
         <w:t>27089203</w:t>
@@ -978,13 +629,8 @@
         </w:tabs>
         <w:jc w:val="both"/>
       </w:pPr>
-      <w:proofErr w:type="spellStart"/>
-      <w:r>
-        <w:t>Tanggal</w:t>
-      </w:r>
-      <w:proofErr w:type="spellEnd"/>
-      <w:r>
-        <w:t>:</w:t>
+      <w:r>
+        <w:t>Tanggal:</w:t>
       </w:r>
     </w:p>
     <w:p>
@@ -1001,21 +647,12 @@
       <w:r>
         <w:t xml:space="preserve">                                   </w:t>
       </w:r>
-      <w:proofErr w:type="spellStart"/>
       <w:r>
         <w:rPr>
           <w:b/>
           <w:bCs/>
         </w:rPr>
-        <w:t>Pembimbing</w:t>
-      </w:r>
-      <w:proofErr w:type="spellEnd"/>
-      <w:r>
-        <w:rPr>
-          <w:b/>
-          <w:bCs/>
-        </w:rPr>
-        <w:t xml:space="preserve"> II</w:t>
+        <w:t>Pembimbing II</w:t>
       </w:r>
     </w:p>
     <w:p>
@@ -1058,43 +695,9 @@
         <w:spacing w:after="0"/>
         <w:jc w:val="center"/>
       </w:pPr>
-      <w:proofErr w:type="spellStart"/>
-      <w:r>
-        <w:t>Disahkan</w:t>
-      </w:r>
-      <w:proofErr w:type="spellEnd"/>
-      <w:r>
-        <w:t xml:space="preserve"> oleh </w:t>
-      </w:r>
-      <w:proofErr w:type="spellStart"/>
-      <w:r>
-        <w:t>penguji</w:t>
-      </w:r>
-      <w:proofErr w:type="spellEnd"/>
-      <w:r>
-        <w:t xml:space="preserve"> pada </w:t>
-      </w:r>
-      <w:proofErr w:type="spellStart"/>
-      <w:r>
-        <w:t>ujian</w:t>
-      </w:r>
-      <w:proofErr w:type="spellEnd"/>
-      <w:r>
-        <w:t xml:space="preserve"> </w:t>
-      </w:r>
-      <w:proofErr w:type="spellStart"/>
-      <w:r>
-        <w:t>Tugas</w:t>
-      </w:r>
-      <w:proofErr w:type="spellEnd"/>
-      <w:r>
-        <w:t xml:space="preserve"> </w:t>
-      </w:r>
-      <w:proofErr w:type="spellStart"/>
-      <w:r>
-        <w:t>Akhir</w:t>
-      </w:r>
-      <w:proofErr w:type="spellEnd"/>
+      <w:r>
+        <w:t>Disahkan oleh penguji pada ujian Tugas Akhir</w:t>
+      </w:r>
     </w:p>
     <w:p>
       <w:pPr>
@@ -1161,61 +764,13 @@
         <w:tab/>
         <w:t xml:space="preserve">         </w:t>
       </w:r>
-      <w:proofErr w:type="spellStart"/>
       <w:r>
         <w:rPr>
           <w:b/>
           <w:bCs/>
           <w:u w:val="single"/>
         </w:rPr>
-        <w:t>Deosa</w:t>
-      </w:r>
-      <w:proofErr w:type="spellEnd"/>
-      <w:r>
-        <w:rPr>
-          <w:b/>
-          <w:bCs/>
-          <w:u w:val="single"/>
-        </w:rPr>
-        <w:t xml:space="preserve"> Putra </w:t>
-      </w:r>
-      <w:proofErr w:type="spellStart"/>
-      <w:r>
-        <w:rPr>
-          <w:b/>
-          <w:bCs/>
-          <w:u w:val="single"/>
-        </w:rPr>
-        <w:t>Caniago</w:t>
-      </w:r>
-      <w:proofErr w:type="spellEnd"/>
-      <w:r>
-        <w:rPr>
-          <w:b/>
-          <w:bCs/>
-          <w:u w:val="single"/>
-        </w:rPr>
-        <w:t xml:space="preserve">, </w:t>
-      </w:r>
-      <w:proofErr w:type="spellStart"/>
-      <w:proofErr w:type="gramStart"/>
-      <w:r>
-        <w:rPr>
-          <w:b/>
-          <w:bCs/>
-          <w:u w:val="single"/>
-        </w:rPr>
-        <w:t>M.Kom</w:t>
-      </w:r>
-      <w:proofErr w:type="spellEnd"/>
-      <w:proofErr w:type="gramEnd"/>
-      <w:r>
-        <w:rPr>
-          <w:b/>
-          <w:bCs/>
-          <w:u w:val="single"/>
-        </w:rPr>
-        <w:t>.</w:t>
+        <w:t>Deosa Putra Caniago, M.Kom.</w:t>
       </w:r>
     </w:p>
     <w:p>
@@ -1228,15 +783,7 @@
       </w:pPr>
       <w:r>
         <w:tab/>
-        <w:t xml:space="preserve">     </w:t>
-      </w:r>
-      <w:proofErr w:type="gramStart"/>
-      <w:r>
-        <w:t>NIDN :</w:t>
-      </w:r>
-      <w:proofErr w:type="gramEnd"/>
-      <w:r>
-        <w:t xml:space="preserve"> 1003129101</w:t>
+        <w:t xml:space="preserve">     NIDN : 1003129101</w:t>
       </w:r>
     </w:p>
     <w:p>
@@ -1246,13 +793,8 @@
         </w:tabs>
         <w:jc w:val="both"/>
       </w:pPr>
-      <w:proofErr w:type="spellStart"/>
-      <w:r>
-        <w:t>Tanggal</w:t>
-      </w:r>
-      <w:proofErr w:type="spellEnd"/>
-      <w:r>
-        <w:t>:</w:t>
+      <w:r>
+        <w:t>Tanggal:</w:t>
       </w:r>
     </w:p>
     <w:p>
@@ -1273,31 +815,13 @@
       <w:r>
         <w:t xml:space="preserve"> </w:t>
       </w:r>
-      <w:proofErr w:type="spellStart"/>
       <w:r>
         <w:rPr>
           <w:b/>
           <w:bCs/>
         </w:rPr>
-        <w:t>Ketua</w:t>
-      </w:r>
-      <w:proofErr w:type="spellEnd"/>
-      <w:r>
-        <w:rPr>
-          <w:b/>
-          <w:bCs/>
-        </w:rPr>
-        <w:t xml:space="preserve"> </w:t>
-      </w:r>
-      <w:proofErr w:type="spellStart"/>
-      <w:r>
-        <w:rPr>
-          <w:b/>
-          <w:bCs/>
-        </w:rPr>
-        <w:t>Penguji</w:t>
-      </w:r>
-      <w:proofErr w:type="spellEnd"/>
+        <w:t>Ketua Penguji</w:t>
+      </w:r>
     </w:p>
     <w:p>
       <w:pPr>
@@ -1340,38 +864,8 @@
           <w:bCs/>
           <w:u w:val="single"/>
         </w:rPr>
-        <w:t xml:space="preserve">Muhammad Abrar </w:t>
-      </w:r>
-      <w:proofErr w:type="spellStart"/>
-      <w:r>
-        <w:rPr>
-          <w:b/>
-          <w:bCs/>
-          <w:u w:val="single"/>
-        </w:rPr>
-        <w:t>Masril</w:t>
-      </w:r>
-      <w:proofErr w:type="spellEnd"/>
-      <w:r>
-        <w:rPr>
-          <w:b/>
-          <w:bCs/>
-          <w:u w:val="single"/>
-        </w:rPr>
-        <w:t xml:space="preserve">, </w:t>
-      </w:r>
-      <w:proofErr w:type="spellStart"/>
-      <w:proofErr w:type="gramStart"/>
-      <w:r>
-        <w:rPr>
-          <w:b/>
-          <w:bCs/>
-          <w:u w:val="single"/>
-        </w:rPr>
-        <w:t>M.Kom</w:t>
-      </w:r>
-      <w:proofErr w:type="spellEnd"/>
-      <w:proofErr w:type="gramEnd"/>
+        <w:t>Muhammad Abrar Masril, M.Kom</w:t>
+      </w:r>
     </w:p>
     <w:p>
       <w:pPr>
@@ -1383,15 +877,7 @@
       </w:pPr>
       <w:r>
         <w:tab/>
-        <w:t xml:space="preserve">     </w:t>
-      </w:r>
-      <w:proofErr w:type="gramStart"/>
-      <w:r>
-        <w:t>NIDN :</w:t>
-      </w:r>
-      <w:proofErr w:type="gramEnd"/>
-      <w:r>
-        <w:t xml:space="preserve"> 1027089203</w:t>
+        <w:t xml:space="preserve">     NIDN : 1027089203</w:t>
       </w:r>
     </w:p>
     <w:p>
@@ -1401,13 +887,8 @@
         </w:tabs>
         <w:jc w:val="both"/>
       </w:pPr>
-      <w:proofErr w:type="spellStart"/>
-      <w:r>
-        <w:t>Tanggal</w:t>
-      </w:r>
-      <w:proofErr w:type="spellEnd"/>
-      <w:r>
-        <w:t>:</w:t>
+      <w:r>
+        <w:t>Tanggal:</w:t>
       </w:r>
     </w:p>
     <w:p>
@@ -1424,21 +905,12 @@
       <w:r>
         <w:t xml:space="preserve">                                   </w:t>
       </w:r>
-      <w:proofErr w:type="spellStart"/>
       <w:r>
         <w:rPr>
           <w:b/>
           <w:bCs/>
         </w:rPr>
-        <w:t>Anggota</w:t>
-      </w:r>
-      <w:proofErr w:type="spellEnd"/>
-      <w:r>
-        <w:rPr>
-          <w:b/>
-          <w:bCs/>
-        </w:rPr>
-        <w:t xml:space="preserve"> Penguji</w:t>
+        <w:t>Anggota Penguji</w:t>
       </w:r>
     </w:p>
     <w:p>
@@ -1457,85 +929,8 @@
         <w:spacing w:after="0"/>
         <w:jc w:val="both"/>
       </w:pPr>
-      <w:proofErr w:type="spellStart"/>
-      <w:r>
-        <w:t>Diterima</w:t>
-      </w:r>
-      <w:proofErr w:type="spellEnd"/>
-      <w:r>
-        <w:t xml:space="preserve"> dan </w:t>
-      </w:r>
-      <w:proofErr w:type="spellStart"/>
-      <w:r>
-        <w:t>disahkan</w:t>
-      </w:r>
-      <w:proofErr w:type="spellEnd"/>
-      <w:r>
-        <w:t xml:space="preserve"> </w:t>
-      </w:r>
-      <w:proofErr w:type="spellStart"/>
-      <w:r>
-        <w:t>sebagai</w:t>
-      </w:r>
-      <w:proofErr w:type="spellEnd"/>
-      <w:r>
-        <w:t xml:space="preserve"> salah </w:t>
-      </w:r>
-      <w:proofErr w:type="spellStart"/>
-      <w:r>
-        <w:t>satu</w:t>
-      </w:r>
-      <w:proofErr w:type="spellEnd"/>
-      <w:r>
-        <w:t xml:space="preserve"> </w:t>
-      </w:r>
-      <w:proofErr w:type="spellStart"/>
-      <w:r>
-        <w:t>syarat</w:t>
-      </w:r>
-      <w:proofErr w:type="spellEnd"/>
-      <w:r>
-        <w:t xml:space="preserve"> </w:t>
-      </w:r>
-      <w:proofErr w:type="spellStart"/>
-      <w:r>
-        <w:t>untuk</w:t>
-      </w:r>
-      <w:proofErr w:type="spellEnd"/>
-      <w:r>
-        <w:t xml:space="preserve"> </w:t>
-      </w:r>
-      <w:proofErr w:type="spellStart"/>
-      <w:r>
-        <w:t>meraih</w:t>
-      </w:r>
-      <w:proofErr w:type="spellEnd"/>
-      <w:r>
-        <w:t xml:space="preserve"> </w:t>
-      </w:r>
-      <w:proofErr w:type="spellStart"/>
-      <w:r>
-        <w:t>gelar</w:t>
-      </w:r>
-      <w:proofErr w:type="spellEnd"/>
-      <w:r>
-        <w:t xml:space="preserve"> </w:t>
-      </w:r>
-      <w:proofErr w:type="spellStart"/>
-      <w:r>
-        <w:t>Sarjana</w:t>
-      </w:r>
-      <w:proofErr w:type="spellEnd"/>
-      <w:r>
-        <w:t xml:space="preserve"> Teknik </w:t>
-      </w:r>
-      <w:proofErr w:type="spellStart"/>
-      <w:r>
-        <w:t>Komputer</w:t>
-      </w:r>
-      <w:proofErr w:type="spellEnd"/>
-      <w:r>
-        <w:t>.</w:t>
+      <w:r>
+        <w:t>Diterima dan disahkan sebagai salah satu syarat untuk meraih gelar Sarjana Teknik Komputer.</w:t>
       </w:r>
     </w:p>
     <w:p>
@@ -1573,38 +968,8 @@
           <w:bCs/>
           <w:u w:val="single"/>
         </w:rPr>
-        <w:t xml:space="preserve">Muhammad Abrar </w:t>
-      </w:r>
-      <w:proofErr w:type="spellStart"/>
-      <w:r>
-        <w:rPr>
-          <w:b/>
-          <w:bCs/>
-          <w:u w:val="single"/>
-        </w:rPr>
-        <w:t>Masril</w:t>
-      </w:r>
-      <w:proofErr w:type="spellEnd"/>
-      <w:r>
-        <w:rPr>
-          <w:b/>
-          <w:bCs/>
-          <w:u w:val="single"/>
-        </w:rPr>
-        <w:t xml:space="preserve">, </w:t>
-      </w:r>
-      <w:proofErr w:type="spellStart"/>
-      <w:proofErr w:type="gramStart"/>
-      <w:r>
-        <w:rPr>
-          <w:b/>
-          <w:bCs/>
-          <w:u w:val="single"/>
-        </w:rPr>
-        <w:t>M.Kom</w:t>
-      </w:r>
-      <w:proofErr w:type="spellEnd"/>
-      <w:proofErr w:type="gramEnd"/>
+        <w:t>Muhammad Abrar Masril, M.Kom</w:t>
+      </w:r>
     </w:p>
     <w:p>
       <w:pPr>
@@ -1616,15 +981,7 @@
       </w:pPr>
       <w:r>
         <w:tab/>
-        <w:t xml:space="preserve">     </w:t>
-      </w:r>
-      <w:proofErr w:type="gramStart"/>
-      <w:r>
-        <w:t>NIDN :</w:t>
-      </w:r>
-      <w:proofErr w:type="gramEnd"/>
-      <w:r>
-        <w:t xml:space="preserve"> 1027089203</w:t>
+        <w:t xml:space="preserve">     NIDN : 1027089203</w:t>
       </w:r>
     </w:p>
     <w:p>
@@ -1634,13 +991,8 @@
         </w:tabs>
         <w:jc w:val="both"/>
       </w:pPr>
-      <w:proofErr w:type="spellStart"/>
-      <w:r>
-        <w:t>Tanggal</w:t>
-      </w:r>
-      <w:proofErr w:type="spellEnd"/>
-      <w:r>
-        <w:t>:</w:t>
+      <w:r>
+        <w:t>Tanggal:</w:t>
       </w:r>
     </w:p>
     <w:p>
@@ -1654,47 +1006,13 @@
           <w:bCs/>
         </w:rPr>
       </w:pPr>
-      <w:proofErr w:type="spellStart"/>
       <w:r>
         <w:rPr>
           <w:b/>
           <w:bCs/>
         </w:rPr>
-        <w:t>Ketua</w:t>
-      </w:r>
-      <w:proofErr w:type="spellEnd"/>
-      <w:r>
-        <w:rPr>
-          <w:b/>
-          <w:bCs/>
-        </w:rPr>
-        <w:t xml:space="preserve"> Program </w:t>
-      </w:r>
-      <w:proofErr w:type="spellStart"/>
-      <w:r>
-        <w:rPr>
-          <w:b/>
-          <w:bCs/>
-        </w:rPr>
-        <w:t>Studi</w:t>
-      </w:r>
-      <w:proofErr w:type="spellEnd"/>
-      <w:r>
-        <w:rPr>
-          <w:b/>
-          <w:bCs/>
-        </w:rPr>
-        <w:t xml:space="preserve"> Teknik </w:t>
-      </w:r>
-      <w:proofErr w:type="spellStart"/>
-      <w:r>
-        <w:rPr>
-          <w:b/>
-          <w:bCs/>
-        </w:rPr>
-        <w:t>Komputer</w:t>
-      </w:r>
-      <w:proofErr w:type="spellEnd"/>
+        <w:t>Ketua Program Studi Teknik Komputer</w:t>
+      </w:r>
     </w:p>
     <w:sectPr>
       <w:headerReference w:type="even" r:id="rId9"/>
@@ -5476,7 +4794,7 @@
 </file>
 
 <file path=customXml/itemProps1.xml><?xml version="1.0" encoding="utf-8"?>
-<ds:datastoreItem xmlns:ds="http://schemas.openxmlformats.org/officeDocument/2006/customXml" ds:itemID="{3E8657AB-9597-4194-8DCC-167FBFE59CF8}">
+<ds:datastoreItem xmlns:ds="http://schemas.openxmlformats.org/officeDocument/2006/customXml" ds:itemID="{5F96CCEF-6B21-4D4D-8792-511334DE825C}">
   <ds:schemaRefs>
     <ds:schemaRef ds:uri="http://schemas.openxmlformats.org/officeDocument/2006/bibliography"/>
   </ds:schemaRefs>

</xml_diff>